<commit_message>
Object with multiple materials are supported now, Change drawElements to drawArray
</commit_message>
<xml_diff>
--- a/User Instructions.docx
+++ b/User Instructions.docx
@@ -151,8 +151,24 @@
           <w:sz w:val="24"/>
           <w:szCs w:val="24"/>
         </w:rPr>
-        <w:t>lease set the command argument as teapot.obj to draw a teapot in scene.</w:t>
-      </w:r>
+        <w:t xml:space="preserve">lease set the command argument as </w:t>
+      </w:r>
+      <w:r>
+        <w:rPr>
+          <w:sz w:val="24"/>
+          <w:szCs w:val="24"/>
+        </w:rPr>
+        <w:t>Assets\yoda</w:t>
+      </w:r>
+      <w:r>
+        <w:rPr>
+          <w:sz w:val="24"/>
+          <w:szCs w:val="24"/>
+        </w:rPr>
+        <w:t>.obj to draw a teapot in scene.</w:t>
+      </w:r>
+      <w:bookmarkStart w:id="0" w:name="_GoBack"/>
+      <w:bookmarkEnd w:id="0"/>
     </w:p>
     <w:p>
       <w:pPr>
@@ -612,8 +628,6 @@
         </w:rPr>
         <w:tab/>
       </w:r>
-      <w:bookmarkStart w:id="0" w:name="_GoBack"/>
-      <w:bookmarkEnd w:id="0"/>
       <w:r>
         <w:rPr>
           <w:b/>

</xml_diff>

<commit_message>
Add Skybox to the scene. Add selection to the renderer. Check the User Instruction for more details.
</commit_message>
<xml_diff>
--- a/User Instructions.docx
+++ b/User Instructions.docx
@@ -167,583 +167,758 @@
         </w:rPr>
         <w:t>.obj to draw a teapot in scene.</w:t>
       </w:r>
+    </w:p>
+    <w:p>
+      <w:pPr>
+        <w:jc w:val="both"/>
+        <w:rPr>
+          <w:b/>
+          <w:sz w:val="28"/>
+          <w:szCs w:val="28"/>
+        </w:rPr>
+      </w:pPr>
+      <w:r>
+        <w:rPr>
+          <w:b/>
+          <w:sz w:val="28"/>
+          <w:szCs w:val="28"/>
+        </w:rPr>
+        <w:t>Camera Control:</w:t>
+      </w:r>
+    </w:p>
+    <w:p>
+      <w:pPr>
+        <w:jc w:val="both"/>
+        <w:rPr>
+          <w:b/>
+          <w:sz w:val="24"/>
+          <w:szCs w:val="24"/>
+        </w:rPr>
+      </w:pPr>
+      <w:r>
+        <w:rPr>
+          <w:b/>
+          <w:sz w:val="24"/>
+          <w:szCs w:val="24"/>
+        </w:rPr>
+        <w:t>Keyb</w:t>
+      </w:r>
+      <w:r>
+        <w:rPr>
+          <w:b/>
+          <w:sz w:val="24"/>
+          <w:szCs w:val="24"/>
+        </w:rPr>
+        <w:t>oard:</w:t>
+      </w:r>
+    </w:p>
+    <w:p>
+      <w:pPr>
+        <w:jc w:val="both"/>
+        <w:rPr>
+          <w:sz w:val="24"/>
+          <w:szCs w:val="24"/>
+        </w:rPr>
+      </w:pPr>
+      <w:r>
+        <w:rPr>
+          <w:sz w:val="24"/>
+          <w:szCs w:val="24"/>
+        </w:rPr>
+        <w:t xml:space="preserve">W, S, A, D, R, F </w:t>
+      </w:r>
+      <w:r>
+        <w:rPr>
+          <w:sz w:val="24"/>
+          <w:szCs w:val="24"/>
+        </w:rPr>
+        <w:tab/>
+      </w:r>
+      <w:r>
+        <w:rPr>
+          <w:b/>
+          <w:sz w:val="24"/>
+          <w:szCs w:val="24"/>
+        </w:rPr>
+        <w:t xml:space="preserve"> ---------</w:t>
+      </w:r>
+      <w:r>
+        <w:rPr>
+          <w:sz w:val="24"/>
+          <w:szCs w:val="24"/>
+        </w:rPr>
+        <w:tab/>
+        <w:t xml:space="preserve"> </w:t>
+      </w:r>
+      <w:r>
+        <w:rPr>
+          <w:b/>
+          <w:sz w:val="24"/>
+          <w:szCs w:val="24"/>
+        </w:rPr>
+        <w:t>Movement</w:t>
+      </w:r>
+    </w:p>
+    <w:p>
+      <w:pPr>
+        <w:jc w:val="both"/>
+        <w:rPr>
+          <w:b/>
+          <w:sz w:val="24"/>
+          <w:szCs w:val="24"/>
+        </w:rPr>
+      </w:pPr>
+      <w:r>
+        <w:rPr>
+          <w:sz w:val="24"/>
+          <w:szCs w:val="24"/>
+        </w:rPr>
+        <w:t>Q, E, Z, C</w:t>
+      </w:r>
+      <w:r>
+        <w:rPr>
+          <w:sz w:val="24"/>
+          <w:szCs w:val="24"/>
+        </w:rPr>
+        <w:tab/>
+      </w:r>
+      <w:r>
+        <w:rPr>
+          <w:sz w:val="24"/>
+          <w:szCs w:val="24"/>
+        </w:rPr>
+        <w:tab/>
+        <w:t xml:space="preserve"> </w:t>
+      </w:r>
+      <w:r>
+        <w:rPr>
+          <w:b/>
+          <w:sz w:val="24"/>
+          <w:szCs w:val="24"/>
+        </w:rPr>
+        <w:t>---------</w:t>
+      </w:r>
+      <w:r>
+        <w:rPr>
+          <w:b/>
+          <w:sz w:val="24"/>
+          <w:szCs w:val="24"/>
+        </w:rPr>
+        <w:t xml:space="preserve"> </w:t>
+      </w:r>
+      <w:r>
+        <w:rPr>
+          <w:b/>
+          <w:sz w:val="24"/>
+          <w:szCs w:val="24"/>
+        </w:rPr>
+        <w:t>Rotation</w:t>
+      </w:r>
+    </w:p>
+    <w:p>
+      <w:pPr>
+        <w:jc w:val="both"/>
+        <w:rPr>
+          <w:b/>
+          <w:sz w:val="24"/>
+          <w:szCs w:val="24"/>
+        </w:rPr>
+      </w:pPr>
+      <w:r>
+        <w:rPr>
+          <w:sz w:val="24"/>
+          <w:szCs w:val="24"/>
+        </w:rPr>
+        <w:t xml:space="preserve">T </w:t>
+      </w:r>
+      <w:r>
+        <w:rPr>
+          <w:b/>
+          <w:sz w:val="24"/>
+          <w:szCs w:val="24"/>
+        </w:rPr>
+        <w:t xml:space="preserve">                                     </w:t>
+      </w:r>
+      <w:r>
+        <w:rPr>
+          <w:b/>
+          <w:sz w:val="24"/>
+          <w:szCs w:val="24"/>
+        </w:rPr>
+        <w:t xml:space="preserve"> ---------</w:t>
+      </w:r>
+      <w:r>
+        <w:rPr>
+          <w:b/>
+          <w:sz w:val="24"/>
+          <w:szCs w:val="24"/>
+        </w:rPr>
+        <w:t xml:space="preserve"> Center on the teapot</w:t>
+      </w:r>
+    </w:p>
+    <w:p>
+      <w:pPr>
+        <w:jc w:val="both"/>
+        <w:rPr>
+          <w:b/>
+          <w:sz w:val="24"/>
+          <w:szCs w:val="24"/>
+        </w:rPr>
+      </w:pPr>
+      <w:r>
+        <w:rPr>
+          <w:sz w:val="24"/>
+          <w:szCs w:val="24"/>
+        </w:rPr>
+        <w:t>P</w:t>
+      </w:r>
+      <w:r>
+        <w:rPr>
+          <w:b/>
+          <w:sz w:val="24"/>
+          <w:szCs w:val="24"/>
+        </w:rPr>
+        <w:t xml:space="preserve">                                     </w:t>
+      </w:r>
+      <w:r>
+        <w:rPr>
+          <w:b/>
+          <w:sz w:val="24"/>
+          <w:szCs w:val="24"/>
+        </w:rPr>
+        <w:t xml:space="preserve"> </w:t>
+      </w:r>
+      <w:r>
+        <w:rPr>
+          <w:b/>
+          <w:sz w:val="24"/>
+          <w:szCs w:val="24"/>
+        </w:rPr>
+        <w:t xml:space="preserve"> ---------</w:t>
+      </w:r>
+      <w:r>
+        <w:rPr>
+          <w:b/>
+          <w:sz w:val="24"/>
+          <w:szCs w:val="24"/>
+        </w:rPr>
+        <w:t xml:space="preserve"> </w:t>
+      </w:r>
+      <w:r>
+        <w:rPr>
+          <w:sz w:val="24"/>
+          <w:szCs w:val="24"/>
+        </w:rPr>
+        <w:t xml:space="preserve">Switch Projection Mode between </w:t>
+      </w:r>
+      <w:r>
+        <w:rPr>
+          <w:b/>
+          <w:sz w:val="24"/>
+          <w:szCs w:val="24"/>
+        </w:rPr>
+        <w:t>Perspective</w:t>
+      </w:r>
+      <w:r>
+        <w:rPr>
+          <w:sz w:val="24"/>
+          <w:szCs w:val="24"/>
+        </w:rPr>
+        <w:t xml:space="preserve"> and </w:t>
+      </w:r>
+      <w:r>
+        <w:rPr>
+          <w:b/>
+          <w:sz w:val="24"/>
+          <w:szCs w:val="24"/>
+        </w:rPr>
+        <w:t>Orthographic</w:t>
+      </w:r>
+    </w:p>
+    <w:p>
+      <w:pPr>
+        <w:jc w:val="both"/>
+        <w:rPr>
+          <w:b/>
+          <w:sz w:val="24"/>
+          <w:szCs w:val="24"/>
+        </w:rPr>
+      </w:pPr>
+      <w:r>
+        <w:rPr>
+          <w:b/>
+          <w:sz w:val="24"/>
+          <w:szCs w:val="24"/>
+        </w:rPr>
+        <w:t>Mouse:</w:t>
+      </w:r>
+    </w:p>
+    <w:p>
+      <w:pPr>
+        <w:jc w:val="both"/>
+        <w:rPr>
+          <w:b/>
+          <w:sz w:val="24"/>
+          <w:szCs w:val="24"/>
+        </w:rPr>
+      </w:pPr>
+      <w:r>
+        <w:rPr>
+          <w:sz w:val="24"/>
+          <w:szCs w:val="24"/>
+        </w:rPr>
+        <w:t xml:space="preserve">Click (and drag) left button   </w:t>
+      </w:r>
+      <w:r>
+        <w:rPr>
+          <w:sz w:val="24"/>
+          <w:szCs w:val="24"/>
+        </w:rPr>
+        <w:tab/>
+      </w:r>
+      <w:r>
+        <w:rPr>
+          <w:sz w:val="24"/>
+          <w:szCs w:val="24"/>
+        </w:rPr>
+        <w:tab/>
+      </w:r>
+      <w:r>
+        <w:rPr>
+          <w:b/>
+          <w:sz w:val="24"/>
+          <w:szCs w:val="24"/>
+        </w:rPr>
+        <w:t>---------</w:t>
+      </w:r>
+      <w:r>
+        <w:rPr>
+          <w:sz w:val="24"/>
+          <w:szCs w:val="24"/>
+        </w:rPr>
+        <w:tab/>
+        <w:t xml:space="preserve"> </w:t>
+      </w:r>
+      <w:r>
+        <w:rPr>
+          <w:b/>
+          <w:sz w:val="24"/>
+          <w:szCs w:val="24"/>
+        </w:rPr>
+        <w:t>Rotation</w:t>
+      </w:r>
+    </w:p>
+    <w:p>
+      <w:pPr>
+        <w:jc w:val="both"/>
+        <w:rPr>
+          <w:b/>
+          <w:sz w:val="24"/>
+          <w:szCs w:val="24"/>
+        </w:rPr>
+      </w:pPr>
+      <w:r>
+        <w:rPr>
+          <w:sz w:val="24"/>
+          <w:szCs w:val="24"/>
+        </w:rPr>
+        <w:t xml:space="preserve">Click (and drag) Right button   </w:t>
+      </w:r>
+      <w:r>
+        <w:rPr>
+          <w:sz w:val="24"/>
+          <w:szCs w:val="24"/>
+        </w:rPr>
+        <w:tab/>
+      </w:r>
+      <w:r>
+        <w:rPr>
+          <w:b/>
+          <w:sz w:val="24"/>
+          <w:szCs w:val="24"/>
+        </w:rPr>
+        <w:t>---------</w:t>
+      </w:r>
+      <w:r>
+        <w:rPr>
+          <w:sz w:val="24"/>
+          <w:szCs w:val="24"/>
+        </w:rPr>
+        <w:tab/>
+      </w:r>
+      <w:r>
+        <w:rPr>
+          <w:b/>
+          <w:sz w:val="24"/>
+          <w:szCs w:val="24"/>
+        </w:rPr>
+        <w:t xml:space="preserve"> Movement</w:t>
+      </w:r>
+    </w:p>
+    <w:p>
+      <w:pPr>
+        <w:jc w:val="both"/>
+        <w:rPr>
+          <w:b/>
+          <w:sz w:val="24"/>
+          <w:szCs w:val="24"/>
+        </w:rPr>
+      </w:pPr>
+      <w:r>
+        <w:rPr>
+          <w:b/>
+          <w:sz w:val="28"/>
+          <w:szCs w:val="28"/>
+        </w:rPr>
+        <w:t>Light Control:</w:t>
+      </w:r>
+    </w:p>
+    <w:p>
+      <w:pPr>
+        <w:ind w:left="720" w:hanging="720"/>
+        <w:rPr>
+          <w:sz w:val="24"/>
+          <w:szCs w:val="24"/>
+        </w:rPr>
+      </w:pPr>
+      <w:r>
+        <w:rPr>
+          <w:sz w:val="24"/>
+          <w:szCs w:val="24"/>
+        </w:rPr>
+        <w:t xml:space="preserve">Holding the CTRL key, methods to control lights’ navigation are all the same with the camera. </w:t>
+      </w:r>
+    </w:p>
+    <w:p>
+      <w:pPr>
+        <w:jc w:val="both"/>
+        <w:rPr>
+          <w:b/>
+          <w:sz w:val="24"/>
+          <w:szCs w:val="24"/>
+        </w:rPr>
+      </w:pPr>
+      <w:r>
+        <w:rPr>
+          <w:sz w:val="24"/>
+          <w:szCs w:val="24"/>
+        </w:rPr>
+        <w:t>TAB</w:t>
+      </w:r>
+      <w:r>
+        <w:rPr>
+          <w:sz w:val="24"/>
+          <w:szCs w:val="24"/>
+        </w:rPr>
+        <w:tab/>
+      </w:r>
+      <w:r>
+        <w:rPr>
+          <w:sz w:val="24"/>
+          <w:szCs w:val="24"/>
+        </w:rPr>
+        <w:tab/>
+      </w:r>
+      <w:r>
+        <w:rPr>
+          <w:sz w:val="24"/>
+          <w:szCs w:val="24"/>
+        </w:rPr>
+        <w:tab/>
+      </w:r>
+      <w:r>
+        <w:rPr>
+          <w:b/>
+          <w:sz w:val="24"/>
+          <w:szCs w:val="24"/>
+        </w:rPr>
+        <w:t>---------</w:t>
+      </w:r>
+      <w:r>
+        <w:rPr>
+          <w:sz w:val="24"/>
+          <w:szCs w:val="24"/>
+        </w:rPr>
+        <w:tab/>
+        <w:t xml:space="preserve"> </w:t>
+      </w:r>
+      <w:r>
+        <w:rPr>
+          <w:b/>
+          <w:sz w:val="24"/>
+          <w:szCs w:val="24"/>
+        </w:rPr>
+        <w:t>Switch to control another light in scene</w:t>
+      </w:r>
+    </w:p>
+    <w:p>
+      <w:pPr>
+        <w:jc w:val="both"/>
+        <w:rPr>
+          <w:b/>
+          <w:sz w:val="24"/>
+          <w:szCs w:val="24"/>
+        </w:rPr>
+      </w:pPr>
+      <w:r>
+        <w:rPr>
+          <w:sz w:val="24"/>
+          <w:szCs w:val="24"/>
+        </w:rPr>
+        <w:t>CTRL+T</w:t>
+      </w:r>
+      <w:r>
+        <w:rPr>
+          <w:sz w:val="24"/>
+          <w:szCs w:val="24"/>
+        </w:rPr>
+        <w:tab/>
+      </w:r>
+      <w:r>
+        <w:rPr>
+          <w:sz w:val="24"/>
+          <w:szCs w:val="24"/>
+        </w:rPr>
+        <w:tab/>
+      </w:r>
+      <w:r>
+        <w:rPr>
+          <w:sz w:val="24"/>
+          <w:szCs w:val="24"/>
+        </w:rPr>
+        <w:tab/>
+      </w:r>
+      <w:r>
+        <w:rPr>
+          <w:b/>
+          <w:sz w:val="24"/>
+          <w:szCs w:val="24"/>
+        </w:rPr>
+        <w:t>---------</w:t>
+      </w:r>
+      <w:r>
+        <w:rPr>
+          <w:sz w:val="24"/>
+          <w:szCs w:val="24"/>
+        </w:rPr>
+        <w:tab/>
+        <w:t xml:space="preserve"> </w:t>
+      </w:r>
+      <w:r>
+        <w:rPr>
+          <w:sz w:val="24"/>
+          <w:szCs w:val="24"/>
+        </w:rPr>
+        <w:t xml:space="preserve">Switch light type between </w:t>
+      </w:r>
+      <w:r>
+        <w:rPr>
+          <w:b/>
+          <w:sz w:val="24"/>
+          <w:szCs w:val="24"/>
+        </w:rPr>
+        <w:t>Point Light</w:t>
+      </w:r>
+      <w:r>
+        <w:rPr>
+          <w:sz w:val="24"/>
+          <w:szCs w:val="24"/>
+        </w:rPr>
+        <w:t xml:space="preserve"> and </w:t>
+      </w:r>
+      <w:r>
+        <w:rPr>
+          <w:b/>
+          <w:sz w:val="24"/>
+          <w:szCs w:val="24"/>
+        </w:rPr>
+        <w:t xml:space="preserve">Directional </w:t>
+      </w:r>
+    </w:p>
+    <w:p>
+      <w:pPr>
+        <w:jc w:val="both"/>
+        <w:rPr>
+          <w:b/>
+          <w:sz w:val="28"/>
+          <w:szCs w:val="28"/>
+        </w:rPr>
+      </w:pPr>
+      <w:r>
+        <w:rPr>
+          <w:b/>
+          <w:sz w:val="28"/>
+          <w:szCs w:val="28"/>
+        </w:rPr>
+        <w:t>Selection</w:t>
+      </w:r>
+      <w:r>
+        <w:rPr>
+          <w:b/>
+          <w:sz w:val="28"/>
+          <w:szCs w:val="28"/>
+        </w:rPr>
+        <w:t>:</w:t>
+      </w:r>
+    </w:p>
+    <w:p>
+      <w:pPr>
+        <w:jc w:val="both"/>
+        <w:rPr>
+          <w:b/>
+          <w:sz w:val="24"/>
+          <w:szCs w:val="24"/>
+        </w:rPr>
+      </w:pPr>
+      <w:r>
+        <w:rPr>
+          <w:b/>
+          <w:sz w:val="24"/>
+          <w:szCs w:val="24"/>
+        </w:rPr>
+        <w:t>Mouse:</w:t>
+      </w:r>
+    </w:p>
+    <w:p>
+      <w:pPr>
+        <w:jc w:val="both"/>
+        <w:rPr>
+          <w:sz w:val="24"/>
+          <w:szCs w:val="24"/>
+        </w:rPr>
+      </w:pPr>
+      <w:r>
+        <w:rPr>
+          <w:sz w:val="24"/>
+          <w:szCs w:val="24"/>
+        </w:rPr>
+        <w:t>Click</w:t>
+      </w:r>
+      <w:r>
+        <w:rPr>
+          <w:sz w:val="24"/>
+          <w:szCs w:val="24"/>
+        </w:rPr>
+        <w:tab/>
+      </w:r>
+      <w:r>
+        <w:rPr>
+          <w:sz w:val="24"/>
+          <w:szCs w:val="24"/>
+        </w:rPr>
+        <w:tab/>
+      </w:r>
+      <w:r>
+        <w:rPr>
+          <w:sz w:val="24"/>
+          <w:szCs w:val="24"/>
+        </w:rPr>
+        <w:tab/>
+      </w:r>
+      <w:r>
+        <w:rPr>
+          <w:b/>
+          <w:sz w:val="24"/>
+          <w:szCs w:val="24"/>
+        </w:rPr>
+        <w:t>---------</w:t>
+      </w:r>
+      <w:r>
+        <w:rPr>
+          <w:b/>
+          <w:sz w:val="24"/>
+          <w:szCs w:val="24"/>
+        </w:rPr>
+        <w:t xml:space="preserve"> Select the Object you clicked</w:t>
+      </w:r>
+    </w:p>
+    <w:p>
+      <w:pPr>
+        <w:jc w:val="both"/>
+        <w:rPr>
+          <w:sz w:val="24"/>
+          <w:szCs w:val="24"/>
+        </w:rPr>
+      </w:pPr>
+      <w:r>
+        <w:rPr>
+          <w:sz w:val="24"/>
+          <w:szCs w:val="24"/>
+        </w:rPr>
+        <w:t>CTRL + Click</w:t>
+      </w:r>
+      <w:r>
+        <w:rPr>
+          <w:sz w:val="24"/>
+          <w:szCs w:val="24"/>
+        </w:rPr>
+        <w:tab/>
+      </w:r>
+      <w:r>
+        <w:rPr>
+          <w:sz w:val="24"/>
+          <w:szCs w:val="24"/>
+        </w:rPr>
+        <w:tab/>
+      </w:r>
+      <w:r>
+        <w:rPr>
+          <w:b/>
+          <w:sz w:val="24"/>
+          <w:szCs w:val="24"/>
+        </w:rPr>
+        <w:t>---------</w:t>
+      </w:r>
+      <w:r>
+        <w:rPr>
+          <w:b/>
+          <w:sz w:val="24"/>
+          <w:szCs w:val="24"/>
+        </w:rPr>
+        <w:t xml:space="preserve"> </w:t>
+      </w:r>
+      <w:r>
+        <w:rPr>
+          <w:b/>
+          <w:sz w:val="24"/>
+          <w:szCs w:val="24"/>
+        </w:rPr>
+        <w:t>Add</w:t>
+      </w:r>
+      <w:r>
+        <w:rPr>
+          <w:b/>
+          <w:sz w:val="24"/>
+          <w:szCs w:val="24"/>
+        </w:rPr>
+        <w:t xml:space="preserve"> </w:t>
+      </w:r>
+      <w:r>
+        <w:rPr>
+          <w:b/>
+          <w:sz w:val="24"/>
+          <w:szCs w:val="24"/>
+        </w:rPr>
+        <w:t>another</w:t>
+      </w:r>
+      <w:r>
+        <w:rPr>
+          <w:b/>
+          <w:sz w:val="24"/>
+          <w:szCs w:val="24"/>
+        </w:rPr>
+        <w:t xml:space="preserve"> selected o</w:t>
+      </w:r>
+      <w:r>
+        <w:rPr>
+          <w:b/>
+          <w:sz w:val="24"/>
+          <w:szCs w:val="24"/>
+        </w:rPr>
+        <w:t>bject you clicked</w:t>
+      </w:r>
       <w:bookmarkStart w:id="0" w:name="_GoBack"/>
       <w:bookmarkEnd w:id="0"/>
-    </w:p>
-    <w:p>
-      <w:pPr>
-        <w:jc w:val="both"/>
-        <w:rPr>
-          <w:b/>
-          <w:sz w:val="28"/>
-          <w:szCs w:val="28"/>
-        </w:rPr>
-      </w:pPr>
-      <w:r>
-        <w:rPr>
-          <w:b/>
-          <w:sz w:val="28"/>
-          <w:szCs w:val="28"/>
-        </w:rPr>
-        <w:t>Camera Control:</w:t>
-      </w:r>
-    </w:p>
-    <w:p>
-      <w:pPr>
-        <w:jc w:val="both"/>
-        <w:rPr>
-          <w:b/>
-          <w:sz w:val="24"/>
-          <w:szCs w:val="24"/>
-        </w:rPr>
-      </w:pPr>
-      <w:r>
-        <w:rPr>
-          <w:b/>
-          <w:sz w:val="24"/>
-          <w:szCs w:val="24"/>
-        </w:rPr>
-        <w:t>Keyb</w:t>
-      </w:r>
-      <w:r>
-        <w:rPr>
-          <w:b/>
-          <w:sz w:val="24"/>
-          <w:szCs w:val="24"/>
-        </w:rPr>
-        <w:t>oard:</w:t>
-      </w:r>
-    </w:p>
-    <w:p>
-      <w:pPr>
-        <w:jc w:val="both"/>
-        <w:rPr>
-          <w:sz w:val="24"/>
-          <w:szCs w:val="24"/>
-        </w:rPr>
-      </w:pPr>
-      <w:r>
-        <w:rPr>
-          <w:sz w:val="24"/>
-          <w:szCs w:val="24"/>
-        </w:rPr>
-        <w:t xml:space="preserve">W, S, A, D, R, F </w:t>
-      </w:r>
-      <w:r>
-        <w:rPr>
-          <w:sz w:val="24"/>
-          <w:szCs w:val="24"/>
-        </w:rPr>
-        <w:tab/>
-      </w:r>
-      <w:r>
-        <w:rPr>
-          <w:b/>
-          <w:sz w:val="24"/>
-          <w:szCs w:val="24"/>
-        </w:rPr>
-        <w:t xml:space="preserve"> ---------</w:t>
-      </w:r>
-      <w:r>
-        <w:rPr>
-          <w:sz w:val="24"/>
-          <w:szCs w:val="24"/>
-        </w:rPr>
-        <w:tab/>
-        <w:t xml:space="preserve"> </w:t>
-      </w:r>
-      <w:r>
-        <w:rPr>
-          <w:b/>
-          <w:sz w:val="24"/>
-          <w:szCs w:val="24"/>
-        </w:rPr>
-        <w:t>Movement</w:t>
-      </w:r>
-    </w:p>
-    <w:p>
-      <w:pPr>
-        <w:jc w:val="both"/>
-        <w:rPr>
-          <w:b/>
-          <w:sz w:val="24"/>
-          <w:szCs w:val="24"/>
-        </w:rPr>
-      </w:pPr>
-      <w:r>
-        <w:rPr>
-          <w:sz w:val="24"/>
-          <w:szCs w:val="24"/>
-        </w:rPr>
-        <w:t>Q, E, Z, C</w:t>
-      </w:r>
-      <w:r>
-        <w:rPr>
-          <w:sz w:val="24"/>
-          <w:szCs w:val="24"/>
-        </w:rPr>
-        <w:tab/>
-      </w:r>
-      <w:r>
-        <w:rPr>
-          <w:sz w:val="24"/>
-          <w:szCs w:val="24"/>
-        </w:rPr>
-        <w:tab/>
-        <w:t xml:space="preserve"> </w:t>
-      </w:r>
-      <w:r>
-        <w:rPr>
-          <w:b/>
-          <w:sz w:val="24"/>
-          <w:szCs w:val="24"/>
-        </w:rPr>
-        <w:t>---------</w:t>
-      </w:r>
-      <w:r>
-        <w:rPr>
-          <w:b/>
-          <w:sz w:val="24"/>
-          <w:szCs w:val="24"/>
-        </w:rPr>
-        <w:t xml:space="preserve"> </w:t>
-      </w:r>
-      <w:r>
-        <w:rPr>
-          <w:b/>
-          <w:sz w:val="24"/>
-          <w:szCs w:val="24"/>
-        </w:rPr>
-        <w:t>Rotation</w:t>
-      </w:r>
-    </w:p>
-    <w:p>
-      <w:pPr>
-        <w:jc w:val="both"/>
-        <w:rPr>
-          <w:b/>
-          <w:sz w:val="24"/>
-          <w:szCs w:val="24"/>
-        </w:rPr>
-      </w:pPr>
-      <w:r>
-        <w:rPr>
-          <w:sz w:val="24"/>
-          <w:szCs w:val="24"/>
-        </w:rPr>
-        <w:t xml:space="preserve">T </w:t>
-      </w:r>
-      <w:r>
-        <w:rPr>
-          <w:b/>
-          <w:sz w:val="24"/>
-          <w:szCs w:val="24"/>
-        </w:rPr>
-        <w:t xml:space="preserve">                                     </w:t>
-      </w:r>
-      <w:r>
-        <w:rPr>
-          <w:b/>
-          <w:sz w:val="24"/>
-          <w:szCs w:val="24"/>
-        </w:rPr>
-        <w:t xml:space="preserve"> ---------</w:t>
-      </w:r>
-      <w:r>
-        <w:rPr>
-          <w:b/>
-          <w:sz w:val="24"/>
-          <w:szCs w:val="24"/>
-        </w:rPr>
-        <w:t xml:space="preserve"> Center on the teapot</w:t>
-      </w:r>
-    </w:p>
-    <w:p>
-      <w:pPr>
-        <w:jc w:val="both"/>
-        <w:rPr>
-          <w:b/>
-          <w:sz w:val="24"/>
-          <w:szCs w:val="24"/>
-        </w:rPr>
-      </w:pPr>
-      <w:r>
-        <w:rPr>
-          <w:sz w:val="24"/>
-          <w:szCs w:val="24"/>
-        </w:rPr>
-        <w:t>P</w:t>
-      </w:r>
-      <w:r>
-        <w:rPr>
-          <w:b/>
-          <w:sz w:val="24"/>
-          <w:szCs w:val="24"/>
-        </w:rPr>
-        <w:t xml:space="preserve">                                     </w:t>
-      </w:r>
-      <w:r>
-        <w:rPr>
-          <w:b/>
-          <w:sz w:val="24"/>
-          <w:szCs w:val="24"/>
-        </w:rPr>
-        <w:t xml:space="preserve"> </w:t>
-      </w:r>
-      <w:r>
-        <w:rPr>
-          <w:b/>
-          <w:sz w:val="24"/>
-          <w:szCs w:val="24"/>
-        </w:rPr>
-        <w:t xml:space="preserve"> ---------</w:t>
-      </w:r>
-      <w:r>
-        <w:rPr>
-          <w:b/>
-          <w:sz w:val="24"/>
-          <w:szCs w:val="24"/>
-        </w:rPr>
-        <w:t xml:space="preserve"> </w:t>
-      </w:r>
-      <w:r>
-        <w:rPr>
-          <w:sz w:val="24"/>
-          <w:szCs w:val="24"/>
-        </w:rPr>
-        <w:t xml:space="preserve">Switch Projection Mode between </w:t>
-      </w:r>
-      <w:r>
-        <w:rPr>
-          <w:b/>
-          <w:sz w:val="24"/>
-          <w:szCs w:val="24"/>
-        </w:rPr>
-        <w:t>Perspective</w:t>
-      </w:r>
-      <w:r>
-        <w:rPr>
-          <w:sz w:val="24"/>
-          <w:szCs w:val="24"/>
-        </w:rPr>
-        <w:t xml:space="preserve"> and </w:t>
-      </w:r>
-      <w:r>
-        <w:rPr>
-          <w:b/>
-          <w:sz w:val="24"/>
-          <w:szCs w:val="24"/>
-        </w:rPr>
-        <w:t>Orthographic</w:t>
-      </w:r>
-    </w:p>
-    <w:p>
-      <w:pPr>
-        <w:jc w:val="both"/>
-        <w:rPr>
-          <w:b/>
-          <w:sz w:val="24"/>
-          <w:szCs w:val="24"/>
-        </w:rPr>
-      </w:pPr>
-      <w:r>
-        <w:rPr>
-          <w:b/>
-          <w:sz w:val="24"/>
-          <w:szCs w:val="24"/>
-        </w:rPr>
-        <w:t>Mouse:</w:t>
-      </w:r>
-    </w:p>
-    <w:p>
-      <w:pPr>
-        <w:jc w:val="both"/>
-        <w:rPr>
-          <w:b/>
-          <w:sz w:val="24"/>
-          <w:szCs w:val="24"/>
-        </w:rPr>
-      </w:pPr>
-      <w:r>
-        <w:rPr>
-          <w:sz w:val="24"/>
-          <w:szCs w:val="24"/>
-        </w:rPr>
-        <w:t xml:space="preserve">Click (and drag) left button   </w:t>
-      </w:r>
-      <w:r>
-        <w:rPr>
-          <w:sz w:val="24"/>
-          <w:szCs w:val="24"/>
-        </w:rPr>
-        <w:tab/>
-      </w:r>
-      <w:r>
-        <w:rPr>
-          <w:sz w:val="24"/>
-          <w:szCs w:val="24"/>
-        </w:rPr>
-        <w:tab/>
-      </w:r>
-      <w:r>
-        <w:rPr>
-          <w:b/>
-          <w:sz w:val="24"/>
-          <w:szCs w:val="24"/>
-        </w:rPr>
-        <w:t>---------</w:t>
-      </w:r>
-      <w:r>
-        <w:rPr>
-          <w:sz w:val="24"/>
-          <w:szCs w:val="24"/>
-        </w:rPr>
-        <w:tab/>
-        <w:t xml:space="preserve"> </w:t>
-      </w:r>
-      <w:r>
-        <w:rPr>
-          <w:b/>
-          <w:sz w:val="24"/>
-          <w:szCs w:val="24"/>
-        </w:rPr>
-        <w:t>Rotation</w:t>
-      </w:r>
-    </w:p>
-    <w:p>
-      <w:pPr>
-        <w:jc w:val="both"/>
-        <w:rPr>
-          <w:b/>
-          <w:sz w:val="24"/>
-          <w:szCs w:val="24"/>
-        </w:rPr>
-      </w:pPr>
-      <w:r>
-        <w:rPr>
-          <w:sz w:val="24"/>
-          <w:szCs w:val="24"/>
-        </w:rPr>
-        <w:t xml:space="preserve">Click (and drag) Right button   </w:t>
-      </w:r>
-      <w:r>
-        <w:rPr>
-          <w:sz w:val="24"/>
-          <w:szCs w:val="24"/>
-        </w:rPr>
-        <w:tab/>
-      </w:r>
-      <w:r>
-        <w:rPr>
-          <w:b/>
-          <w:sz w:val="24"/>
-          <w:szCs w:val="24"/>
-        </w:rPr>
-        <w:t>---------</w:t>
-      </w:r>
-      <w:r>
-        <w:rPr>
-          <w:sz w:val="24"/>
-          <w:szCs w:val="24"/>
-        </w:rPr>
-        <w:tab/>
-      </w:r>
-      <w:r>
-        <w:rPr>
-          <w:b/>
-          <w:sz w:val="24"/>
-          <w:szCs w:val="24"/>
-        </w:rPr>
-        <w:t xml:space="preserve"> Movement</w:t>
-      </w:r>
-    </w:p>
-    <w:p>
-      <w:pPr>
-        <w:jc w:val="both"/>
-        <w:rPr>
-          <w:b/>
-          <w:sz w:val="24"/>
-          <w:szCs w:val="24"/>
-        </w:rPr>
-      </w:pPr>
-      <w:r>
-        <w:rPr>
-          <w:b/>
-          <w:sz w:val="28"/>
-          <w:szCs w:val="28"/>
-        </w:rPr>
-        <w:t>Light Control:</w:t>
-      </w:r>
-    </w:p>
-    <w:p>
-      <w:pPr>
-        <w:ind w:left="720" w:hanging="720"/>
-        <w:rPr>
-          <w:sz w:val="24"/>
-          <w:szCs w:val="24"/>
-        </w:rPr>
-      </w:pPr>
-      <w:r>
-        <w:rPr>
-          <w:sz w:val="24"/>
-          <w:szCs w:val="24"/>
-        </w:rPr>
-        <w:t xml:space="preserve">Holding the CTRL key, methods to control lights’ navigation are all the same with the camera. </w:t>
-      </w:r>
-    </w:p>
-    <w:p>
-      <w:pPr>
-        <w:jc w:val="both"/>
-        <w:rPr>
-          <w:b/>
-          <w:sz w:val="24"/>
-          <w:szCs w:val="24"/>
-        </w:rPr>
-      </w:pPr>
-      <w:r>
-        <w:rPr>
-          <w:sz w:val="24"/>
-          <w:szCs w:val="24"/>
-        </w:rPr>
-        <w:t>TAB</w:t>
-      </w:r>
-      <w:r>
-        <w:rPr>
-          <w:sz w:val="24"/>
-          <w:szCs w:val="24"/>
-        </w:rPr>
-        <w:tab/>
-      </w:r>
-      <w:r>
-        <w:rPr>
-          <w:sz w:val="24"/>
-          <w:szCs w:val="24"/>
-        </w:rPr>
-        <w:tab/>
-      </w:r>
-      <w:r>
-        <w:rPr>
-          <w:sz w:val="24"/>
-          <w:szCs w:val="24"/>
-        </w:rPr>
-        <w:tab/>
-      </w:r>
-      <w:r>
-        <w:rPr>
-          <w:b/>
-          <w:sz w:val="24"/>
-          <w:szCs w:val="24"/>
-        </w:rPr>
-        <w:t>---------</w:t>
-      </w:r>
-      <w:r>
-        <w:rPr>
-          <w:sz w:val="24"/>
-          <w:szCs w:val="24"/>
-        </w:rPr>
-        <w:tab/>
-        <w:t xml:space="preserve"> </w:t>
-      </w:r>
-      <w:r>
-        <w:rPr>
-          <w:b/>
-          <w:sz w:val="24"/>
-          <w:szCs w:val="24"/>
-        </w:rPr>
-        <w:t>Switch to control another light in scene</w:t>
-      </w:r>
-    </w:p>
-    <w:p>
-      <w:pPr>
-        <w:jc w:val="both"/>
-        <w:rPr>
-          <w:sz w:val="24"/>
-          <w:szCs w:val="24"/>
-        </w:rPr>
-      </w:pPr>
-      <w:r>
-        <w:rPr>
-          <w:sz w:val="24"/>
-          <w:szCs w:val="24"/>
-        </w:rPr>
-        <w:t>CTRL+T</w:t>
-      </w:r>
-      <w:r>
-        <w:rPr>
-          <w:sz w:val="24"/>
-          <w:szCs w:val="24"/>
-        </w:rPr>
-        <w:tab/>
-      </w:r>
-      <w:r>
-        <w:rPr>
-          <w:sz w:val="24"/>
-          <w:szCs w:val="24"/>
-        </w:rPr>
-        <w:tab/>
-      </w:r>
-      <w:r>
-        <w:rPr>
-          <w:sz w:val="24"/>
-          <w:szCs w:val="24"/>
-        </w:rPr>
-        <w:tab/>
-      </w:r>
-      <w:r>
-        <w:rPr>
-          <w:b/>
-          <w:sz w:val="24"/>
-          <w:szCs w:val="24"/>
-        </w:rPr>
-        <w:t>---------</w:t>
-      </w:r>
-      <w:r>
-        <w:rPr>
-          <w:sz w:val="24"/>
-          <w:szCs w:val="24"/>
-        </w:rPr>
-        <w:tab/>
-        <w:t xml:space="preserve"> </w:t>
-      </w:r>
-      <w:r>
-        <w:rPr>
-          <w:sz w:val="24"/>
-          <w:szCs w:val="24"/>
-        </w:rPr>
-        <w:t xml:space="preserve">Switch light type between </w:t>
-      </w:r>
-      <w:r>
-        <w:rPr>
-          <w:b/>
-          <w:sz w:val="24"/>
-          <w:szCs w:val="24"/>
-        </w:rPr>
-        <w:t>Point Light</w:t>
-      </w:r>
-      <w:r>
-        <w:rPr>
-          <w:sz w:val="24"/>
-          <w:szCs w:val="24"/>
-        </w:rPr>
-        <w:t xml:space="preserve"> and </w:t>
-      </w:r>
-      <w:r>
-        <w:rPr>
-          <w:b/>
-          <w:sz w:val="24"/>
-          <w:szCs w:val="24"/>
-        </w:rPr>
-        <w:t xml:space="preserve">Directional </w:t>
-      </w:r>
-    </w:p>
-    <w:p>
-      <w:pPr>
-        <w:jc w:val="both"/>
-        <w:rPr>
-          <w:sz w:val="24"/>
-          <w:szCs w:val="24"/>
-        </w:rPr>
-      </w:pPr>
     </w:p>
     <w:p>
       <w:pPr>

</xml_diff>

<commit_message>
Add Visual Translation to selected objects, drag the arrow to move selected objects. Shadows for point lights and directional lights are supported, check instruction for usage detail.
</commit_message>
<xml_diff>
--- a/User Instructions.docx
+++ b/User Instructions.docx
@@ -48,23 +48,7 @@
           <w:sz w:val="24"/>
           <w:szCs w:val="24"/>
         </w:rPr>
-        <w:t xml:space="preserve">Welcome to </w:t>
-      </w:r>
-      <w:proofErr w:type="spellStart"/>
-      <w:r>
-        <w:rPr>
-          <w:sz w:val="24"/>
-          <w:szCs w:val="24"/>
-        </w:rPr>
-        <w:t>Zihao’s</w:t>
-      </w:r>
-      <w:proofErr w:type="spellEnd"/>
-      <w:r>
-        <w:rPr>
-          <w:sz w:val="24"/>
-          <w:szCs w:val="24"/>
-        </w:rPr>
-        <w:t xml:space="preserve"> Rendering “Engine”</w:t>
+        <w:t>Welcome to Zihao’s Rendering “Engine”</w:t>
       </w:r>
       <w:r>
         <w:rPr>
@@ -128,48 +112,6 @@
     </w:p>
     <w:p>
       <w:pPr>
-        <w:pStyle w:val="ListParagraph"/>
-        <w:numPr>
-          <w:ilvl w:val="0"/>
-          <w:numId w:val="1"/>
-        </w:numPr>
-        <w:jc w:val="both"/>
-        <w:rPr>
-          <w:sz w:val="24"/>
-          <w:szCs w:val="24"/>
-        </w:rPr>
-      </w:pPr>
-      <w:r>
-        <w:rPr>
-          <w:sz w:val="24"/>
-          <w:szCs w:val="24"/>
-        </w:rPr>
-        <w:t>P</w:t>
-      </w:r>
-      <w:r>
-        <w:rPr>
-          <w:sz w:val="24"/>
-          <w:szCs w:val="24"/>
-        </w:rPr>
-        <w:t xml:space="preserve">lease set the command argument as </w:t>
-      </w:r>
-      <w:r>
-        <w:rPr>
-          <w:sz w:val="24"/>
-          <w:szCs w:val="24"/>
-        </w:rPr>
-        <w:t>Assets\yoda</w:t>
-      </w:r>
-      <w:r>
-        <w:rPr>
-          <w:sz w:val="24"/>
-          <w:szCs w:val="24"/>
-        </w:rPr>
-        <w:t>.obj to draw a teapot in scene.</w:t>
-      </w:r>
-    </w:p>
-    <w:p>
-      <w:pPr>
         <w:jc w:val="both"/>
         <w:rPr>
           <w:b/>
@@ -560,197 +502,26 @@
         <w:jc w:val="both"/>
         <w:rPr>
           <w:b/>
-          <w:sz w:val="24"/>
-          <w:szCs w:val="24"/>
-        </w:rPr>
-      </w:pPr>
-      <w:r>
-        <w:rPr>
-          <w:b/>
           <w:sz w:val="28"/>
           <w:szCs w:val="28"/>
         </w:rPr>
-        <w:t>Light Control:</w:t>
-      </w:r>
-    </w:p>
-    <w:p>
-      <w:pPr>
-        <w:ind w:left="720" w:hanging="720"/>
-        <w:rPr>
-          <w:sz w:val="24"/>
-          <w:szCs w:val="24"/>
-        </w:rPr>
-      </w:pPr>
-      <w:r>
-        <w:rPr>
-          <w:sz w:val="24"/>
-          <w:szCs w:val="24"/>
-        </w:rPr>
-        <w:t xml:space="preserve">Holding the CTRL key, methods to control lights’ navigation are all the same with the camera. </w:t>
-      </w:r>
-    </w:p>
-    <w:p>
-      <w:pPr>
-        <w:jc w:val="both"/>
-        <w:rPr>
-          <w:b/>
-          <w:sz w:val="24"/>
-          <w:szCs w:val="24"/>
-        </w:rPr>
-      </w:pPr>
-      <w:r>
-        <w:rPr>
-          <w:sz w:val="24"/>
-          <w:szCs w:val="24"/>
-        </w:rPr>
-        <w:t>TAB</w:t>
-      </w:r>
-      <w:r>
-        <w:rPr>
-          <w:sz w:val="24"/>
-          <w:szCs w:val="24"/>
-        </w:rPr>
-        <w:tab/>
-      </w:r>
-      <w:r>
-        <w:rPr>
-          <w:sz w:val="24"/>
-          <w:szCs w:val="24"/>
-        </w:rPr>
-        <w:tab/>
-      </w:r>
-      <w:r>
-        <w:rPr>
-          <w:sz w:val="24"/>
-          <w:szCs w:val="24"/>
-        </w:rPr>
-        <w:tab/>
-      </w:r>
-      <w:r>
-        <w:rPr>
-          <w:b/>
-          <w:sz w:val="24"/>
-          <w:szCs w:val="24"/>
-        </w:rPr>
-        <w:t>---------</w:t>
-      </w:r>
-      <w:r>
-        <w:rPr>
-          <w:sz w:val="24"/>
-          <w:szCs w:val="24"/>
-        </w:rPr>
-        <w:tab/>
-        <w:t xml:space="preserve"> </w:t>
-      </w:r>
-      <w:r>
-        <w:rPr>
-          <w:b/>
-          <w:sz w:val="24"/>
-          <w:szCs w:val="24"/>
-        </w:rPr>
-        <w:t>Switch to control another light in scene</w:t>
-      </w:r>
-    </w:p>
-    <w:p>
-      <w:pPr>
-        <w:jc w:val="both"/>
-        <w:rPr>
-          <w:b/>
-          <w:sz w:val="24"/>
-          <w:szCs w:val="24"/>
-        </w:rPr>
-      </w:pPr>
-      <w:r>
-        <w:rPr>
-          <w:sz w:val="24"/>
-          <w:szCs w:val="24"/>
-        </w:rPr>
-        <w:t>CTRL+T</w:t>
-      </w:r>
-      <w:r>
-        <w:rPr>
-          <w:sz w:val="24"/>
-          <w:szCs w:val="24"/>
-        </w:rPr>
-        <w:tab/>
-      </w:r>
-      <w:r>
-        <w:rPr>
-          <w:sz w:val="24"/>
-          <w:szCs w:val="24"/>
-        </w:rPr>
-        <w:tab/>
-      </w:r>
-      <w:r>
-        <w:rPr>
-          <w:sz w:val="24"/>
-          <w:szCs w:val="24"/>
-        </w:rPr>
-        <w:tab/>
-      </w:r>
-      <w:r>
-        <w:rPr>
-          <w:b/>
-          <w:sz w:val="24"/>
-          <w:szCs w:val="24"/>
-        </w:rPr>
-        <w:t>---------</w:t>
-      </w:r>
-      <w:r>
-        <w:rPr>
-          <w:sz w:val="24"/>
-          <w:szCs w:val="24"/>
-        </w:rPr>
-        <w:tab/>
-        <w:t xml:space="preserve"> </w:t>
-      </w:r>
-      <w:r>
-        <w:rPr>
-          <w:sz w:val="24"/>
-          <w:szCs w:val="24"/>
-        </w:rPr>
-        <w:t xml:space="preserve">Switch light type between </w:t>
-      </w:r>
-      <w:r>
-        <w:rPr>
-          <w:b/>
-          <w:sz w:val="24"/>
-          <w:szCs w:val="24"/>
-        </w:rPr>
-        <w:t>Point Light</w:t>
-      </w:r>
-      <w:r>
-        <w:rPr>
-          <w:sz w:val="24"/>
-          <w:szCs w:val="24"/>
-        </w:rPr>
-        <w:t xml:space="preserve"> and </w:t>
-      </w:r>
-      <w:r>
-        <w:rPr>
-          <w:b/>
-          <w:sz w:val="24"/>
-          <w:szCs w:val="24"/>
-        </w:rPr>
-        <w:t xml:space="preserve">Directional </w:t>
-      </w:r>
-    </w:p>
-    <w:p>
-      <w:pPr>
-        <w:jc w:val="both"/>
-        <w:rPr>
+      </w:pPr>
+      <w:r>
+        <w:rPr>
+          <w:rFonts w:hint="eastAsia"/>
           <w:b/>
           <w:sz w:val="28"/>
           <w:szCs w:val="28"/>
         </w:rPr>
-      </w:pPr>
+        <w:t>Object</w:t>
+      </w:r>
       <w:r>
         <w:rPr>
           <w:b/>
           <w:sz w:val="28"/>
           <w:szCs w:val="28"/>
         </w:rPr>
-        <w:t>Selection</w:t>
+        <w:t xml:space="preserve"> </w:t>
       </w:r>
       <w:r>
         <w:rPr>
@@ -758,6 +529,14 @@
           <w:sz w:val="28"/>
           <w:szCs w:val="28"/>
         </w:rPr>
+        <w:t>Control</w:t>
+      </w:r>
+      <w:r>
+        <w:rPr>
+          <w:b/>
+          <w:sz w:val="28"/>
+          <w:szCs w:val="28"/>
+        </w:rPr>
         <w:t>:</w:t>
       </w:r>
     </w:p>
@@ -817,6 +596,13 @@
       </w:r>
       <w:r>
         <w:rPr>
+          <w:sz w:val="24"/>
+          <w:szCs w:val="24"/>
+        </w:rPr>
+        <w:tab/>
+      </w:r>
+      <w:r>
+        <w:rPr>
           <w:b/>
           <w:sz w:val="24"/>
           <w:szCs w:val="24"/>
@@ -836,6 +622,7 @@
       <w:pPr>
         <w:jc w:val="both"/>
         <w:rPr>
+          <w:b/>
           <w:sz w:val="24"/>
           <w:szCs w:val="24"/>
         </w:rPr>
@@ -863,6 +650,13 @@
       </w:r>
       <w:r>
         <w:rPr>
+          <w:sz w:val="24"/>
+          <w:szCs w:val="24"/>
+        </w:rPr>
+        <w:tab/>
+      </w:r>
+      <w:r>
+        <w:rPr>
           <w:b/>
           <w:sz w:val="24"/>
           <w:szCs w:val="24"/>
@@ -875,6 +669,95 @@
           <w:sz w:val="24"/>
           <w:szCs w:val="24"/>
         </w:rPr>
+        <w:t xml:space="preserve"> Add another</w:t>
+      </w:r>
+      <w:r>
+        <w:rPr>
+          <w:b/>
+          <w:sz w:val="24"/>
+          <w:szCs w:val="24"/>
+        </w:rPr>
+        <w:t xml:space="preserve"> selected object you clicked</w:t>
+      </w:r>
+    </w:p>
+    <w:p>
+      <w:pPr>
+        <w:jc w:val="both"/>
+        <w:rPr>
+          <w:b/>
+          <w:sz w:val="24"/>
+          <w:szCs w:val="24"/>
+        </w:rPr>
+      </w:pPr>
+      <w:r>
+        <w:rPr>
+          <w:b/>
+          <w:sz w:val="24"/>
+          <w:szCs w:val="24"/>
+        </w:rPr>
+        <w:t xml:space="preserve">With at least one </w:t>
+      </w:r>
+      <w:r>
+        <w:rPr>
+          <w:b/>
+          <w:sz w:val="24"/>
+          <w:szCs w:val="24"/>
+        </w:rPr>
+        <w:t>object</w:t>
+      </w:r>
+      <w:r>
+        <w:rPr>
+          <w:b/>
+          <w:sz w:val="24"/>
+          <w:szCs w:val="24"/>
+        </w:rPr>
+        <w:t xml:space="preserve"> selected:</w:t>
+      </w:r>
+    </w:p>
+    <w:p>
+      <w:pPr>
+        <w:jc w:val="both"/>
+        <w:rPr>
+          <w:b/>
+          <w:sz w:val="24"/>
+          <w:szCs w:val="24"/>
+        </w:rPr>
+      </w:pPr>
+      <w:r>
+        <w:rPr>
+          <w:sz w:val="24"/>
+          <w:szCs w:val="24"/>
+        </w:rPr>
+        <w:t>Click</w:t>
+      </w:r>
+      <w:r>
+        <w:rPr>
+          <w:sz w:val="24"/>
+          <w:szCs w:val="24"/>
+        </w:rPr>
+        <w:t xml:space="preserve"> and drag the arrow </w:t>
+      </w:r>
+      <w:r>
+        <w:rPr>
+          <w:sz w:val="24"/>
+          <w:szCs w:val="24"/>
+        </w:rPr>
+        <w:tab/>
+      </w:r>
+      <w:r>
+        <w:rPr>
+          <w:b/>
+          <w:sz w:val="24"/>
+          <w:szCs w:val="24"/>
+        </w:rPr>
+        <w:t>---------</w:t>
+      </w:r>
+      <w:r>
+        <w:rPr>
+          <w:b/>
+          <w:sz w:val="24"/>
+          <w:szCs w:val="24"/>
+        </w:rPr>
         <w:t xml:space="preserve"> </w:t>
       </w:r>
       <w:r>
@@ -883,7 +766,53 @@
           <w:sz w:val="24"/>
           <w:szCs w:val="24"/>
         </w:rPr>
-        <w:t>Add</w:t>
+        <w:t>move the selected objects towards certain direction</w:t>
+      </w:r>
+    </w:p>
+    <w:p>
+      <w:pPr>
+        <w:jc w:val="both"/>
+        <w:rPr>
+          <w:b/>
+          <w:sz w:val="24"/>
+          <w:szCs w:val="24"/>
+        </w:rPr>
+      </w:pPr>
+      <w:r>
+        <w:rPr>
+          <w:sz w:val="24"/>
+          <w:szCs w:val="24"/>
+        </w:rPr>
+        <w:t>CTRL + H</w:t>
+      </w:r>
+      <w:r>
+        <w:rPr>
+          <w:sz w:val="24"/>
+          <w:szCs w:val="24"/>
+        </w:rPr>
+        <w:tab/>
+      </w:r>
+      <w:r>
+        <w:rPr>
+          <w:sz w:val="24"/>
+          <w:szCs w:val="24"/>
+        </w:rPr>
+        <w:tab/>
+      </w:r>
+      <w:r>
+        <w:rPr>
+          <w:sz w:val="24"/>
+          <w:szCs w:val="24"/>
+        </w:rPr>
+        <w:tab/>
+      </w:r>
+      <w:r>
+        <w:rPr>
+          <w:b/>
+          <w:sz w:val="24"/>
+          <w:szCs w:val="24"/>
+        </w:rPr>
+        <w:t>---------</w:t>
       </w:r>
       <w:r>
         <w:rPr>
@@ -899,26 +828,795 @@
           <w:sz w:val="24"/>
           <w:szCs w:val="24"/>
         </w:rPr>
-        <w:t>another</w:t>
-      </w:r>
-      <w:r>
-        <w:rPr>
-          <w:b/>
-          <w:sz w:val="24"/>
-          <w:szCs w:val="24"/>
-        </w:rPr>
-        <w:t xml:space="preserve"> selected o</w:t>
-      </w:r>
-      <w:r>
-        <w:rPr>
-          <w:b/>
-          <w:sz w:val="24"/>
-          <w:szCs w:val="24"/>
-        </w:rPr>
-        <w:t>bject you clicked</w:t>
+        <w:t>Hide the selected objects</w:t>
+      </w:r>
+    </w:p>
+    <w:p>
+      <w:pPr>
+        <w:jc w:val="both"/>
+        <w:rPr>
+          <w:b/>
+          <w:sz w:val="24"/>
+          <w:szCs w:val="24"/>
+        </w:rPr>
+      </w:pPr>
+      <w:r>
+        <w:rPr>
+          <w:sz w:val="24"/>
+          <w:szCs w:val="24"/>
+        </w:rPr>
+        <w:t>CTRL + C</w:t>
+      </w:r>
+      <w:r>
+        <w:rPr>
+          <w:sz w:val="24"/>
+          <w:szCs w:val="24"/>
+        </w:rPr>
+        <w:tab/>
+      </w:r>
+      <w:r>
+        <w:rPr>
+          <w:sz w:val="24"/>
+          <w:szCs w:val="24"/>
+        </w:rPr>
+        <w:tab/>
+      </w:r>
+      <w:r>
+        <w:rPr>
+          <w:sz w:val="24"/>
+          <w:szCs w:val="24"/>
+        </w:rPr>
+        <w:tab/>
+      </w:r>
+      <w:r>
+        <w:rPr>
+          <w:b/>
+          <w:sz w:val="24"/>
+          <w:szCs w:val="24"/>
+        </w:rPr>
+        <w:t>---------</w:t>
+      </w:r>
+      <w:r>
+        <w:rPr>
+          <w:b/>
+          <w:sz w:val="24"/>
+          <w:szCs w:val="24"/>
+        </w:rPr>
+        <w:t xml:space="preserve"> </w:t>
+      </w:r>
+      <w:r>
+        <w:rPr>
+          <w:b/>
+          <w:sz w:val="24"/>
+          <w:szCs w:val="24"/>
+        </w:rPr>
+        <w:t xml:space="preserve">Toggle Cast shadow property for selected </w:t>
+      </w:r>
+      <w:r>
+        <w:rPr>
+          <w:b/>
+          <w:sz w:val="24"/>
+          <w:szCs w:val="24"/>
+        </w:rPr>
+        <w:t>objects</w:t>
+      </w:r>
+    </w:p>
+    <w:p>
+      <w:pPr>
+        <w:jc w:val="both"/>
+        <w:rPr>
+          <w:b/>
+          <w:sz w:val="24"/>
+          <w:szCs w:val="24"/>
+        </w:rPr>
+      </w:pPr>
+      <w:r>
+        <w:rPr>
+          <w:sz w:val="24"/>
+          <w:szCs w:val="24"/>
+        </w:rPr>
+        <w:t>CTRL + R</w:t>
+      </w:r>
+      <w:r>
+        <w:rPr>
+          <w:sz w:val="24"/>
+          <w:szCs w:val="24"/>
+        </w:rPr>
+        <w:tab/>
+      </w:r>
+      <w:r>
+        <w:rPr>
+          <w:sz w:val="24"/>
+          <w:szCs w:val="24"/>
+        </w:rPr>
+        <w:tab/>
+      </w:r>
+      <w:r>
+        <w:rPr>
+          <w:sz w:val="24"/>
+          <w:szCs w:val="24"/>
+        </w:rPr>
+        <w:tab/>
+      </w:r>
+      <w:r>
+        <w:rPr>
+          <w:b/>
+          <w:sz w:val="24"/>
+          <w:szCs w:val="24"/>
+        </w:rPr>
+        <w:t>---------</w:t>
+      </w:r>
+      <w:r>
+        <w:rPr>
+          <w:b/>
+          <w:sz w:val="24"/>
+          <w:szCs w:val="24"/>
+        </w:rPr>
+        <w:t xml:space="preserve"> </w:t>
+      </w:r>
+      <w:r>
+        <w:rPr>
+          <w:b/>
+          <w:sz w:val="24"/>
+          <w:szCs w:val="24"/>
+        </w:rPr>
+        <w:t xml:space="preserve">Toggle </w:t>
+      </w:r>
+      <w:r>
+        <w:rPr>
+          <w:b/>
+          <w:sz w:val="24"/>
+          <w:szCs w:val="24"/>
+        </w:rPr>
+        <w:t>Receive</w:t>
+      </w:r>
+      <w:r>
+        <w:rPr>
+          <w:b/>
+          <w:sz w:val="24"/>
+          <w:szCs w:val="24"/>
+        </w:rPr>
+        <w:t xml:space="preserve"> shadow property for selected objects</w:t>
+      </w:r>
+    </w:p>
+    <w:p>
+      <w:pPr>
+        <w:jc w:val="both"/>
+        <w:rPr>
+          <w:b/>
+          <w:sz w:val="24"/>
+          <w:szCs w:val="24"/>
+        </w:rPr>
+      </w:pPr>
+      <w:r>
+        <w:rPr>
+          <w:sz w:val="24"/>
+          <w:szCs w:val="24"/>
+        </w:rPr>
+        <w:t>Delete</w:t>
+      </w:r>
+      <w:r>
+        <w:rPr>
+          <w:sz w:val="24"/>
+          <w:szCs w:val="24"/>
+        </w:rPr>
+        <w:tab/>
+      </w:r>
+      <w:r>
+        <w:rPr>
+          <w:sz w:val="24"/>
+          <w:szCs w:val="24"/>
+        </w:rPr>
+        <w:tab/>
+      </w:r>
+      <w:r>
+        <w:rPr>
+          <w:sz w:val="24"/>
+          <w:szCs w:val="24"/>
+        </w:rPr>
+        <w:tab/>
+      </w:r>
+      <w:r>
+        <w:rPr>
+          <w:sz w:val="24"/>
+          <w:szCs w:val="24"/>
+        </w:rPr>
+        <w:tab/>
+      </w:r>
+      <w:r>
+        <w:rPr>
+          <w:b/>
+          <w:sz w:val="24"/>
+          <w:szCs w:val="24"/>
+        </w:rPr>
+        <w:t>---------</w:t>
+      </w:r>
+      <w:r>
+        <w:rPr>
+          <w:b/>
+          <w:sz w:val="24"/>
+          <w:szCs w:val="24"/>
+        </w:rPr>
+        <w:t xml:space="preserve"> </w:t>
+      </w:r>
+      <w:r>
+        <w:rPr>
+          <w:b/>
+          <w:sz w:val="24"/>
+          <w:szCs w:val="24"/>
+        </w:rPr>
+        <w:t>Delete</w:t>
+      </w:r>
+      <w:r>
+        <w:rPr>
+          <w:b/>
+          <w:sz w:val="24"/>
+          <w:szCs w:val="24"/>
+        </w:rPr>
+        <w:t xml:space="preserve"> selected objects</w:t>
+      </w:r>
+    </w:p>
+    <w:p>
+      <w:pPr>
+        <w:jc w:val="both"/>
+        <w:rPr>
+          <w:b/>
+          <w:sz w:val="24"/>
+          <w:szCs w:val="24"/>
+        </w:rPr>
+      </w:pPr>
+      <w:r>
+        <w:rPr>
+          <w:b/>
+          <w:sz w:val="28"/>
+          <w:szCs w:val="28"/>
+        </w:rPr>
+        <w:t>Light Control:</w:t>
+      </w:r>
+    </w:p>
+    <w:p>
+      <w:pPr>
+        <w:ind w:left="720" w:hanging="720"/>
+        <w:rPr>
+          <w:sz w:val="24"/>
+          <w:szCs w:val="24"/>
+        </w:rPr>
+      </w:pPr>
+      <w:r>
+        <w:rPr>
+          <w:sz w:val="24"/>
+          <w:szCs w:val="24"/>
+        </w:rPr>
+        <w:t xml:space="preserve">CTRL </w:t>
+      </w:r>
+      <w:r>
+        <w:rPr>
+          <w:sz w:val="24"/>
+          <w:szCs w:val="24"/>
+        </w:rPr>
+        <w:t>+ left click and drag</w:t>
+      </w:r>
+      <w:r>
+        <w:rPr>
+          <w:sz w:val="24"/>
+          <w:szCs w:val="24"/>
+        </w:rPr>
+        <w:tab/>
+      </w:r>
+      <w:r>
+        <w:rPr>
+          <w:b/>
+          <w:sz w:val="24"/>
+          <w:szCs w:val="24"/>
+        </w:rPr>
+        <w:t>---------</w:t>
+      </w:r>
+      <w:r>
+        <w:rPr>
+          <w:b/>
+          <w:sz w:val="24"/>
+          <w:szCs w:val="24"/>
+        </w:rPr>
+        <w:t xml:space="preserve"> </w:t>
+      </w:r>
+      <w:r>
+        <w:rPr>
+          <w:b/>
+          <w:sz w:val="24"/>
+          <w:szCs w:val="24"/>
+        </w:rPr>
+        <w:t>Rotate a light in scene (mainly useful for direct lights)</w:t>
+      </w:r>
+    </w:p>
+    <w:p>
+      <w:pPr>
+        <w:jc w:val="both"/>
+        <w:rPr>
+          <w:b/>
+          <w:sz w:val="24"/>
+          <w:szCs w:val="24"/>
+        </w:rPr>
+      </w:pPr>
+      <w:r>
+        <w:rPr>
+          <w:sz w:val="24"/>
+          <w:szCs w:val="24"/>
+        </w:rPr>
+        <w:t>TAB</w:t>
+      </w:r>
+      <w:r>
+        <w:rPr>
+          <w:sz w:val="24"/>
+          <w:szCs w:val="24"/>
+        </w:rPr>
+        <w:tab/>
+      </w:r>
+      <w:r>
+        <w:rPr>
+          <w:sz w:val="24"/>
+          <w:szCs w:val="24"/>
+        </w:rPr>
+        <w:tab/>
+      </w:r>
+      <w:r>
+        <w:rPr>
+          <w:sz w:val="24"/>
+          <w:szCs w:val="24"/>
+        </w:rPr>
+        <w:tab/>
+      </w:r>
+      <w:r>
+        <w:rPr>
+          <w:sz w:val="24"/>
+          <w:szCs w:val="24"/>
+        </w:rPr>
+        <w:tab/>
+      </w:r>
+      <w:r>
+        <w:rPr>
+          <w:b/>
+          <w:sz w:val="24"/>
+          <w:szCs w:val="24"/>
+        </w:rPr>
+        <w:t>---------</w:t>
+      </w:r>
+      <w:r>
+        <w:rPr>
+          <w:sz w:val="24"/>
+          <w:szCs w:val="24"/>
+        </w:rPr>
+        <w:tab/>
+        <w:t xml:space="preserve"> </w:t>
+      </w:r>
+      <w:r>
+        <w:rPr>
+          <w:b/>
+          <w:sz w:val="24"/>
+          <w:szCs w:val="24"/>
+        </w:rPr>
+        <w:t>Switch to control another light in scene</w:t>
+      </w:r>
+    </w:p>
+    <w:p>
+      <w:pPr>
+        <w:jc w:val="both"/>
+        <w:rPr>
+          <w:sz w:val="24"/>
+          <w:szCs w:val="24"/>
+        </w:rPr>
+      </w:pPr>
+      <w:r>
+        <w:rPr>
+          <w:sz w:val="24"/>
+          <w:szCs w:val="24"/>
+        </w:rPr>
+        <w:lastRenderedPageBreak/>
+        <w:t>L</w:t>
+      </w:r>
+      <w:r>
+        <w:rPr>
+          <w:sz w:val="24"/>
+          <w:szCs w:val="24"/>
+        </w:rPr>
+        <w:tab/>
+      </w:r>
+      <w:r>
+        <w:rPr>
+          <w:sz w:val="24"/>
+          <w:szCs w:val="24"/>
+        </w:rPr>
+        <w:tab/>
+      </w:r>
+      <w:r>
+        <w:rPr>
+          <w:sz w:val="24"/>
+          <w:szCs w:val="24"/>
+        </w:rPr>
+        <w:tab/>
+      </w:r>
+      <w:r>
+        <w:rPr>
+          <w:sz w:val="24"/>
+          <w:szCs w:val="24"/>
+        </w:rPr>
+        <w:tab/>
+      </w:r>
+      <w:r>
+        <w:rPr>
+          <w:b/>
+          <w:sz w:val="24"/>
+          <w:szCs w:val="24"/>
+        </w:rPr>
+        <w:t>---------</w:t>
+      </w:r>
+      <w:r>
+        <w:rPr>
+          <w:sz w:val="24"/>
+          <w:szCs w:val="24"/>
+        </w:rPr>
+        <w:tab/>
+        <w:t xml:space="preserve"> </w:t>
+      </w:r>
+      <w:r>
+        <w:rPr>
+          <w:b/>
+          <w:sz w:val="24"/>
+          <w:szCs w:val="24"/>
+        </w:rPr>
+        <w:t>Create a light in scene</w:t>
       </w:r>
       <w:bookmarkStart w:id="0" w:name="_GoBack"/>
       <w:bookmarkEnd w:id="0"/>
+    </w:p>
+    <w:p>
+      <w:pPr>
+        <w:jc w:val="both"/>
+        <w:rPr>
+          <w:b/>
+          <w:sz w:val="24"/>
+          <w:szCs w:val="24"/>
+        </w:rPr>
+      </w:pPr>
+      <w:r>
+        <w:rPr>
+          <w:b/>
+          <w:sz w:val="24"/>
+          <w:szCs w:val="24"/>
+        </w:rPr>
+        <w:t>With at least one light selected:</w:t>
+      </w:r>
+    </w:p>
+    <w:p>
+      <w:pPr>
+        <w:jc w:val="both"/>
+        <w:rPr>
+          <w:b/>
+          <w:sz w:val="24"/>
+          <w:szCs w:val="24"/>
+        </w:rPr>
+      </w:pPr>
+      <w:r>
+        <w:rPr>
+          <w:sz w:val="24"/>
+          <w:szCs w:val="24"/>
+        </w:rPr>
+        <w:t>CTRL+T</w:t>
+      </w:r>
+      <w:r>
+        <w:rPr>
+          <w:sz w:val="24"/>
+          <w:szCs w:val="24"/>
+        </w:rPr>
+        <w:tab/>
+      </w:r>
+      <w:r>
+        <w:rPr>
+          <w:sz w:val="24"/>
+          <w:szCs w:val="24"/>
+        </w:rPr>
+        <w:tab/>
+      </w:r>
+      <w:r>
+        <w:rPr>
+          <w:sz w:val="24"/>
+          <w:szCs w:val="24"/>
+        </w:rPr>
+        <w:tab/>
+      </w:r>
+      <w:r>
+        <w:rPr>
+          <w:sz w:val="24"/>
+          <w:szCs w:val="24"/>
+        </w:rPr>
+        <w:tab/>
+      </w:r>
+      <w:r>
+        <w:rPr>
+          <w:b/>
+          <w:sz w:val="24"/>
+          <w:szCs w:val="24"/>
+        </w:rPr>
+        <w:t>---------</w:t>
+      </w:r>
+      <w:r>
+        <w:rPr>
+          <w:sz w:val="24"/>
+          <w:szCs w:val="24"/>
+        </w:rPr>
+        <w:tab/>
+        <w:t xml:space="preserve"> </w:t>
+      </w:r>
+      <w:r>
+        <w:rPr>
+          <w:sz w:val="24"/>
+          <w:szCs w:val="24"/>
+        </w:rPr>
+        <w:t xml:space="preserve">Switch light type between </w:t>
+      </w:r>
+      <w:r>
+        <w:rPr>
+          <w:b/>
+          <w:sz w:val="24"/>
+          <w:szCs w:val="24"/>
+        </w:rPr>
+        <w:t>Point Light</w:t>
+      </w:r>
+      <w:r>
+        <w:rPr>
+          <w:sz w:val="24"/>
+          <w:szCs w:val="24"/>
+        </w:rPr>
+        <w:t xml:space="preserve"> and </w:t>
+      </w:r>
+      <w:r>
+        <w:rPr>
+          <w:b/>
+          <w:sz w:val="24"/>
+          <w:szCs w:val="24"/>
+        </w:rPr>
+        <w:t xml:space="preserve">Directional </w:t>
+      </w:r>
+    </w:p>
+    <w:p>
+      <w:pPr>
+        <w:jc w:val="both"/>
+        <w:rPr>
+          <w:b/>
+          <w:sz w:val="24"/>
+          <w:szCs w:val="24"/>
+        </w:rPr>
+      </w:pPr>
+      <w:r>
+        <w:rPr>
+          <w:sz w:val="24"/>
+          <w:szCs w:val="24"/>
+        </w:rPr>
+        <w:t>CTRL+S</w:t>
+      </w:r>
+      <w:r>
+        <w:rPr>
+          <w:sz w:val="24"/>
+          <w:szCs w:val="24"/>
+        </w:rPr>
+        <w:tab/>
+      </w:r>
+      <w:r>
+        <w:rPr>
+          <w:sz w:val="24"/>
+          <w:szCs w:val="24"/>
+        </w:rPr>
+        <w:tab/>
+      </w:r>
+      <w:r>
+        <w:rPr>
+          <w:sz w:val="24"/>
+          <w:szCs w:val="24"/>
+        </w:rPr>
+        <w:tab/>
+      </w:r>
+      <w:r>
+        <w:rPr>
+          <w:sz w:val="24"/>
+          <w:szCs w:val="24"/>
+        </w:rPr>
+        <w:tab/>
+      </w:r>
+      <w:r>
+        <w:rPr>
+          <w:b/>
+          <w:sz w:val="24"/>
+          <w:szCs w:val="24"/>
+        </w:rPr>
+        <w:t>---------</w:t>
+      </w:r>
+      <w:r>
+        <w:rPr>
+          <w:sz w:val="24"/>
+          <w:szCs w:val="24"/>
+        </w:rPr>
+        <w:tab/>
+        <w:t xml:space="preserve"> </w:t>
+      </w:r>
+      <w:r>
+        <w:rPr>
+          <w:b/>
+          <w:sz w:val="24"/>
+          <w:szCs w:val="24"/>
+        </w:rPr>
+        <w:t>Toggle Cast shadow property for selected lights</w:t>
+      </w:r>
+    </w:p>
+    <w:p>
+      <w:pPr>
+        <w:jc w:val="both"/>
+        <w:rPr>
+          <w:b/>
+          <w:sz w:val="24"/>
+          <w:szCs w:val="24"/>
+        </w:rPr>
+      </w:pPr>
+      <w:r>
+        <w:rPr>
+          <w:sz w:val="24"/>
+          <w:szCs w:val="24"/>
+        </w:rPr>
+        <w:t>CTRL+I</w:t>
+      </w:r>
+      <w:r>
+        <w:rPr>
+          <w:sz w:val="24"/>
+          <w:szCs w:val="24"/>
+        </w:rPr>
+        <w:tab/>
+      </w:r>
+      <w:r>
+        <w:rPr>
+          <w:sz w:val="24"/>
+          <w:szCs w:val="24"/>
+        </w:rPr>
+        <w:tab/>
+      </w:r>
+      <w:r>
+        <w:rPr>
+          <w:sz w:val="24"/>
+          <w:szCs w:val="24"/>
+        </w:rPr>
+        <w:tab/>
+      </w:r>
+      <w:r>
+        <w:rPr>
+          <w:sz w:val="24"/>
+          <w:szCs w:val="24"/>
+        </w:rPr>
+        <w:tab/>
+      </w:r>
+      <w:r>
+        <w:rPr>
+          <w:b/>
+          <w:sz w:val="24"/>
+          <w:szCs w:val="24"/>
+        </w:rPr>
+        <w:t>---------</w:t>
+      </w:r>
+      <w:r>
+        <w:rPr>
+          <w:sz w:val="24"/>
+          <w:szCs w:val="24"/>
+        </w:rPr>
+        <w:tab/>
+        <w:t xml:space="preserve"> </w:t>
+      </w:r>
+      <w:r>
+        <w:rPr>
+          <w:b/>
+          <w:sz w:val="24"/>
+          <w:szCs w:val="24"/>
+        </w:rPr>
+        <w:t xml:space="preserve">Increase Intensity </w:t>
+      </w:r>
+      <w:r>
+        <w:rPr>
+          <w:b/>
+          <w:sz w:val="24"/>
+          <w:szCs w:val="24"/>
+        </w:rPr>
+        <w:t>for selected lights</w:t>
+      </w:r>
+    </w:p>
+    <w:p>
+      <w:pPr>
+        <w:jc w:val="both"/>
+        <w:rPr>
+          <w:b/>
+          <w:sz w:val="24"/>
+          <w:szCs w:val="24"/>
+        </w:rPr>
+      </w:pPr>
+      <w:r>
+        <w:rPr>
+          <w:sz w:val="24"/>
+          <w:szCs w:val="24"/>
+        </w:rPr>
+        <w:t>CTRL+J</w:t>
+      </w:r>
+      <w:r>
+        <w:rPr>
+          <w:sz w:val="24"/>
+          <w:szCs w:val="24"/>
+        </w:rPr>
+        <w:tab/>
+      </w:r>
+      <w:r>
+        <w:rPr>
+          <w:sz w:val="24"/>
+          <w:szCs w:val="24"/>
+        </w:rPr>
+        <w:tab/>
+      </w:r>
+      <w:r>
+        <w:rPr>
+          <w:sz w:val="24"/>
+          <w:szCs w:val="24"/>
+        </w:rPr>
+        <w:tab/>
+      </w:r>
+      <w:r>
+        <w:rPr>
+          <w:sz w:val="24"/>
+          <w:szCs w:val="24"/>
+        </w:rPr>
+        <w:tab/>
+      </w:r>
+      <w:r>
+        <w:rPr>
+          <w:b/>
+          <w:sz w:val="24"/>
+          <w:szCs w:val="24"/>
+        </w:rPr>
+        <w:t>---------</w:t>
+      </w:r>
+      <w:r>
+        <w:rPr>
+          <w:sz w:val="24"/>
+          <w:szCs w:val="24"/>
+        </w:rPr>
+        <w:tab/>
+        <w:t xml:space="preserve"> </w:t>
+      </w:r>
+      <w:r>
+        <w:rPr>
+          <w:b/>
+          <w:sz w:val="24"/>
+          <w:szCs w:val="24"/>
+        </w:rPr>
+        <w:t>decrease</w:t>
+      </w:r>
+      <w:r>
+        <w:rPr>
+          <w:b/>
+          <w:sz w:val="24"/>
+          <w:szCs w:val="24"/>
+        </w:rPr>
+        <w:t xml:space="preserve"> Intensity </w:t>
+      </w:r>
+      <w:r>
+        <w:rPr>
+          <w:b/>
+          <w:sz w:val="24"/>
+          <w:szCs w:val="24"/>
+        </w:rPr>
+        <w:t>for selected lights</w:t>
+      </w:r>
+    </w:p>
+    <w:p>
+      <w:pPr>
+        <w:jc w:val="both"/>
+        <w:rPr>
+          <w:b/>
+          <w:sz w:val="24"/>
+          <w:szCs w:val="24"/>
+        </w:rPr>
+      </w:pPr>
     </w:p>
     <w:p>
       <w:pPr>

</xml_diff>